<commit_message>
Card Sort and Search
</commit_message>
<xml_diff>
--- a/labs/CardSearchAndSort/CardSearchAndSort.docx
+++ b/labs/CardSearchAndSort/CardSearchAndSort.docx
@@ -36,8 +36,8 @@
       <w:tblGrid>
         <w:gridCol w:w="359"/>
         <w:gridCol w:w="825"/>
-        <w:gridCol w:w="9538"/>
-        <w:gridCol w:w="1502"/>
+        <w:gridCol w:w="9539"/>
+        <w:gridCol w:w="1501"/>
       </w:tblGrid>
       <w:tr>
         <w:trPr>
@@ -99,7 +99,7 @@
         </w:tc>
         <w:tc>
           <w:tcPr>
-            <w:tcW w:w="9538" w:type="dxa"/>
+            <w:tcW w:w="9539" w:type="dxa"/>
             <w:tcBorders/>
             <w:shd w:color="auto" w:fill="00ADBB" w:val="clear"/>
             <w:vAlign w:val="center"/>
@@ -119,23 +119,13 @@
                 <w:sz w:val="34"/>
                 <w:szCs w:val="34"/>
               </w:rPr>
-              <w:t>Card S</w:t>
-            </w:r>
-            <w:r>
-              <w:rPr>
-                <w:rFonts w:eastAsia="Ubuntu" w:cs="Calibri" w:ascii="Calibri" w:hAnsi="Calibri" w:asciiTheme="majorHAnsi" w:cstheme="majorHAnsi" w:hAnsiTheme="majorHAnsi"/>
-                <w:b/>
-                <w:color w:val="FFFFFF"/>
-                <w:sz w:val="34"/>
-                <w:szCs w:val="34"/>
-              </w:rPr>
-              <w:t>earch And Sort</w:t>
+              <w:t>Card Search And Sort</w:t>
             </w:r>
           </w:p>
         </w:tc>
         <w:tc>
           <w:tcPr>
-            <w:tcW w:w="1502" w:type="dxa"/>
+            <w:tcW w:w="1501" w:type="dxa"/>
             <w:tcBorders/>
             <w:shd w:color="auto" w:fill="00ADBB" w:val="clear"/>
             <w:vAlign w:val="center"/>
@@ -204,7 +194,7 @@
         </w:tblBorders>
         <w:tblCellMar>
           <w:top w:w="55" w:type="dxa"/>
-          <w:left w:w="45" w:type="dxa"/>
+          <w:left w:w="44" w:type="dxa"/>
           <w:bottom w:w="55" w:type="dxa"/>
           <w:right w:w="55" w:type="dxa"/>
         </w:tblCellMar>
@@ -2971,7 +2961,7 @@
           <w:numId w:val="0"/>
         </w:numPr>
         <w:spacing w:lineRule="auto" w:line="240" w:before="0" w:after="150"/>
-        <w:ind w:hanging="0"/>
+        <w:ind w:left="720" w:hanging="0"/>
         <w:contextualSpacing/>
         <w:rPr>
           <w:b w:val="false"/>
@@ -7736,6 +7726,372 @@
       <w:szCs w:val="20"/>
     </w:rPr>
   </w:style>
+  <w:style w:type="character" w:styleId="ListLabel1048">
+    <w:name w:val="ListLabel 1048"/>
+    <w:qFormat/>
+    <w:rPr>
+      <w:rFonts w:cs="OpenSymbol"/>
+      <w:b w:val="false"/>
+      <w:color w:val="ED7D31"/>
+      <w:sz w:val="20"/>
+    </w:rPr>
+  </w:style>
+  <w:style w:type="character" w:styleId="ListLabel1049">
+    <w:name w:val="ListLabel 1049"/>
+    <w:qFormat/>
+    <w:rPr>
+      <w:rFonts w:cs="OpenSymbol"/>
+      <w:color w:val="ED7D31"/>
+    </w:rPr>
+  </w:style>
+  <w:style w:type="character" w:styleId="ListLabel1050">
+    <w:name w:val="ListLabel 1050"/>
+    <w:qFormat/>
+    <w:rPr>
+      <w:rFonts w:cs="OpenSymbol"/>
+      <w:color w:val="ED7D31"/>
+    </w:rPr>
+  </w:style>
+  <w:style w:type="character" w:styleId="ListLabel1051">
+    <w:name w:val="ListLabel 1051"/>
+    <w:qFormat/>
+    <w:rPr>
+      <w:rFonts w:cs="OpenSymbol"/>
+      <w:color w:val="ED7D31"/>
+    </w:rPr>
+  </w:style>
+  <w:style w:type="character" w:styleId="ListLabel1052">
+    <w:name w:val="ListLabel 1052"/>
+    <w:qFormat/>
+    <w:rPr>
+      <w:rFonts w:cs="OpenSymbol"/>
+      <w:color w:val="ED7D31"/>
+    </w:rPr>
+  </w:style>
+  <w:style w:type="character" w:styleId="ListLabel1053">
+    <w:name w:val="ListLabel 1053"/>
+    <w:qFormat/>
+    <w:rPr>
+      <w:rFonts w:cs="OpenSymbol"/>
+      <w:color w:val="ED7D31"/>
+    </w:rPr>
+  </w:style>
+  <w:style w:type="character" w:styleId="ListLabel1054">
+    <w:name w:val="ListLabel 1054"/>
+    <w:qFormat/>
+    <w:rPr>
+      <w:rFonts w:cs="OpenSymbol"/>
+      <w:color w:val="ED7D31"/>
+    </w:rPr>
+  </w:style>
+  <w:style w:type="character" w:styleId="ListLabel1055">
+    <w:name w:val="ListLabel 1055"/>
+    <w:qFormat/>
+    <w:rPr>
+      <w:rFonts w:cs="OpenSymbol"/>
+      <w:color w:val="ED7D31"/>
+    </w:rPr>
+  </w:style>
+  <w:style w:type="character" w:styleId="ListLabel1056">
+    <w:name w:val="ListLabel 1056"/>
+    <w:qFormat/>
+    <w:rPr>
+      <w:rFonts w:cs="OpenSymbol"/>
+      <w:color w:val="ED7D31"/>
+    </w:rPr>
+  </w:style>
+  <w:style w:type="character" w:styleId="ListLabel1057">
+    <w:name w:val="ListLabel 1057"/>
+    <w:qFormat/>
+    <w:rPr>
+      <w:rFonts w:cs="Wingdings"/>
+      <w:color w:val="F79646"/>
+    </w:rPr>
+  </w:style>
+  <w:style w:type="character" w:styleId="ListLabel1058">
+    <w:name w:val="ListLabel 1058"/>
+    <w:qFormat/>
+    <w:rPr>
+      <w:rFonts w:cs="Courier New"/>
+    </w:rPr>
+  </w:style>
+  <w:style w:type="character" w:styleId="ListLabel1059">
+    <w:name w:val="ListLabel 1059"/>
+    <w:qFormat/>
+    <w:rPr>
+      <w:rFonts w:cs="Wingdings"/>
+    </w:rPr>
+  </w:style>
+  <w:style w:type="character" w:styleId="ListLabel1060">
+    <w:name w:val="ListLabel 1060"/>
+    <w:qFormat/>
+    <w:rPr>
+      <w:rFonts w:cs="Symbol"/>
+    </w:rPr>
+  </w:style>
+  <w:style w:type="character" w:styleId="ListLabel1061">
+    <w:name w:val="ListLabel 1061"/>
+    <w:qFormat/>
+    <w:rPr>
+      <w:rFonts w:cs="Courier New"/>
+    </w:rPr>
+  </w:style>
+  <w:style w:type="character" w:styleId="ListLabel1062">
+    <w:name w:val="ListLabel 1062"/>
+    <w:qFormat/>
+    <w:rPr>
+      <w:rFonts w:cs="Wingdings"/>
+    </w:rPr>
+  </w:style>
+  <w:style w:type="character" w:styleId="ListLabel1063">
+    <w:name w:val="ListLabel 1063"/>
+    <w:qFormat/>
+    <w:rPr>
+      <w:rFonts w:cs="Symbol"/>
+    </w:rPr>
+  </w:style>
+  <w:style w:type="character" w:styleId="ListLabel1064">
+    <w:name w:val="ListLabel 1064"/>
+    <w:qFormat/>
+    <w:rPr>
+      <w:rFonts w:cs="Courier New"/>
+    </w:rPr>
+  </w:style>
+  <w:style w:type="character" w:styleId="ListLabel1065">
+    <w:name w:val="ListLabel 1065"/>
+    <w:qFormat/>
+    <w:rPr>
+      <w:rFonts w:cs="Wingdings"/>
+    </w:rPr>
+  </w:style>
+  <w:style w:type="character" w:styleId="ListLabel1066">
+    <w:name w:val="ListLabel 1066"/>
+    <w:qFormat/>
+    <w:rPr>
+      <w:rFonts w:cs="OpenSymbol"/>
+      <w:color w:val="000000"/>
+    </w:rPr>
+  </w:style>
+  <w:style w:type="character" w:styleId="ListLabel1067">
+    <w:name w:val="ListLabel 1067"/>
+    <w:qFormat/>
+    <w:rPr>
+      <w:rFonts w:cs="OpenSymbol"/>
+      <w:color w:val="000000"/>
+    </w:rPr>
+  </w:style>
+  <w:style w:type="character" w:styleId="ListLabel1068">
+    <w:name w:val="ListLabel 1068"/>
+    <w:qFormat/>
+    <w:rPr>
+      <w:rFonts w:cs="OpenSymbol"/>
+      <w:color w:val="000000"/>
+    </w:rPr>
+  </w:style>
+  <w:style w:type="character" w:styleId="ListLabel1069">
+    <w:name w:val="ListLabel 1069"/>
+    <w:qFormat/>
+    <w:rPr>
+      <w:rFonts w:cs="OpenSymbol"/>
+      <w:color w:val="000000"/>
+    </w:rPr>
+  </w:style>
+  <w:style w:type="character" w:styleId="ListLabel1070">
+    <w:name w:val="ListLabel 1070"/>
+    <w:qFormat/>
+    <w:rPr>
+      <w:rFonts w:cs="OpenSymbol"/>
+      <w:color w:val="000000"/>
+    </w:rPr>
+  </w:style>
+  <w:style w:type="character" w:styleId="ListLabel1071">
+    <w:name w:val="ListLabel 1071"/>
+    <w:qFormat/>
+    <w:rPr>
+      <w:rFonts w:cs="OpenSymbol"/>
+      <w:color w:val="000000"/>
+    </w:rPr>
+  </w:style>
+  <w:style w:type="character" w:styleId="ListLabel1072">
+    <w:name w:val="ListLabel 1072"/>
+    <w:qFormat/>
+    <w:rPr>
+      <w:rFonts w:cs="OpenSymbol"/>
+      <w:color w:val="000000"/>
+    </w:rPr>
+  </w:style>
+  <w:style w:type="character" w:styleId="ListLabel1073">
+    <w:name w:val="ListLabel 1073"/>
+    <w:qFormat/>
+    <w:rPr>
+      <w:rFonts w:cs="OpenSymbol"/>
+      <w:color w:val="000000"/>
+    </w:rPr>
+  </w:style>
+  <w:style w:type="character" w:styleId="ListLabel1074">
+    <w:name w:val="ListLabel 1074"/>
+    <w:qFormat/>
+    <w:rPr>
+      <w:rFonts w:cs="OpenSymbol"/>
+      <w:color w:val="000000"/>
+    </w:rPr>
+  </w:style>
+  <w:style w:type="character" w:styleId="ListLabel1075">
+    <w:name w:val="ListLabel 1075"/>
+    <w:qFormat/>
+    <w:rPr>
+      <w:rFonts w:cs="OpenSymbol"/>
+      <w:color w:val="000000"/>
+    </w:rPr>
+  </w:style>
+  <w:style w:type="character" w:styleId="ListLabel1076">
+    <w:name w:val="ListLabel 1076"/>
+    <w:qFormat/>
+    <w:rPr>
+      <w:rFonts w:cs="OpenSymbol"/>
+      <w:color w:val="000000"/>
+    </w:rPr>
+  </w:style>
+  <w:style w:type="character" w:styleId="ListLabel1077">
+    <w:name w:val="ListLabel 1077"/>
+    <w:qFormat/>
+    <w:rPr>
+      <w:rFonts w:cs="OpenSymbol"/>
+      <w:color w:val="000000"/>
+    </w:rPr>
+  </w:style>
+  <w:style w:type="character" w:styleId="ListLabel1078">
+    <w:name w:val="ListLabel 1078"/>
+    <w:qFormat/>
+    <w:rPr>
+      <w:rFonts w:cs="OpenSymbol"/>
+      <w:color w:val="000000"/>
+    </w:rPr>
+  </w:style>
+  <w:style w:type="character" w:styleId="ListLabel1079">
+    <w:name w:val="ListLabel 1079"/>
+    <w:qFormat/>
+    <w:rPr>
+      <w:rFonts w:cs="OpenSymbol"/>
+      <w:color w:val="000000"/>
+    </w:rPr>
+  </w:style>
+  <w:style w:type="character" w:styleId="ListLabel1080">
+    <w:name w:val="ListLabel 1080"/>
+    <w:qFormat/>
+    <w:rPr>
+      <w:rFonts w:cs="OpenSymbol"/>
+      <w:color w:val="000000"/>
+    </w:rPr>
+  </w:style>
+  <w:style w:type="character" w:styleId="ListLabel1081">
+    <w:name w:val="ListLabel 1081"/>
+    <w:qFormat/>
+    <w:rPr>
+      <w:rFonts w:cs="OpenSymbol"/>
+      <w:color w:val="000000"/>
+    </w:rPr>
+  </w:style>
+  <w:style w:type="character" w:styleId="ListLabel1082">
+    <w:name w:val="ListLabel 1082"/>
+    <w:qFormat/>
+    <w:rPr>
+      <w:rFonts w:cs="OpenSymbol"/>
+      <w:color w:val="000000"/>
+    </w:rPr>
+  </w:style>
+  <w:style w:type="character" w:styleId="ListLabel1083">
+    <w:name w:val="ListLabel 1083"/>
+    <w:qFormat/>
+    <w:rPr>
+      <w:rFonts w:cs="OpenSymbol"/>
+      <w:color w:val="000000"/>
+    </w:rPr>
+  </w:style>
+  <w:style w:type="character" w:styleId="ListLabel1084">
+    <w:name w:val="ListLabel 1084"/>
+    <w:qFormat/>
+    <w:rPr>
+      <w:rFonts w:cs="OpenSymbol"/>
+      <w:color w:val="000000"/>
+    </w:rPr>
+  </w:style>
+  <w:style w:type="character" w:styleId="ListLabel1085">
+    <w:name w:val="ListLabel 1085"/>
+    <w:qFormat/>
+    <w:rPr>
+      <w:rFonts w:cs="OpenSymbol"/>
+      <w:color w:val="000000"/>
+    </w:rPr>
+  </w:style>
+  <w:style w:type="character" w:styleId="ListLabel1086">
+    <w:name w:val="ListLabel 1086"/>
+    <w:qFormat/>
+    <w:rPr>
+      <w:rFonts w:cs="OpenSymbol"/>
+      <w:color w:val="000000"/>
+    </w:rPr>
+  </w:style>
+  <w:style w:type="character" w:styleId="ListLabel1087">
+    <w:name w:val="ListLabel 1087"/>
+    <w:qFormat/>
+    <w:rPr>
+      <w:rFonts w:cs="OpenSymbol"/>
+      <w:color w:val="000000"/>
+    </w:rPr>
+  </w:style>
+  <w:style w:type="character" w:styleId="ListLabel1088">
+    <w:name w:val="ListLabel 1088"/>
+    <w:qFormat/>
+    <w:rPr>
+      <w:rFonts w:cs="OpenSymbol"/>
+      <w:color w:val="000000"/>
+    </w:rPr>
+  </w:style>
+  <w:style w:type="character" w:styleId="ListLabel1089">
+    <w:name w:val="ListLabel 1089"/>
+    <w:qFormat/>
+    <w:rPr>
+      <w:rFonts w:cs="OpenSymbol"/>
+      <w:color w:val="000000"/>
+    </w:rPr>
+  </w:style>
+  <w:style w:type="character" w:styleId="ListLabel1090">
+    <w:name w:val="ListLabel 1090"/>
+    <w:qFormat/>
+    <w:rPr>
+      <w:rFonts w:cs="OpenSymbol"/>
+      <w:color w:val="000000"/>
+    </w:rPr>
+  </w:style>
+  <w:style w:type="character" w:styleId="ListLabel1091">
+    <w:name w:val="ListLabel 1091"/>
+    <w:qFormat/>
+    <w:rPr>
+      <w:rFonts w:cs="OpenSymbol"/>
+      <w:color w:val="000000"/>
+    </w:rPr>
+  </w:style>
+  <w:style w:type="character" w:styleId="ListLabel1092">
+    <w:name w:val="ListLabel 1092"/>
+    <w:qFormat/>
+    <w:rPr>
+      <w:rFonts w:cs="OpenSymbol"/>
+      <w:color w:val="000000"/>
+    </w:rPr>
+  </w:style>
+  <w:style w:type="character" w:styleId="ListLabel1093">
+    <w:name w:val="ListLabel 1093"/>
+    <w:qFormat/>
+    <w:rPr>
+      <w:rFonts w:ascii="Calibri" w:hAnsi="Calibri"/>
+      <w:b/>
+      <w:i/>
+      <w:color w:val="000000"/>
+      <w:sz w:val="20"/>
+      <w:szCs w:val="20"/>
+    </w:rPr>
+  </w:style>
   <w:style w:type="paragraph" w:styleId="Heading" w:customStyle="1">
     <w:name w:val="Heading"/>
     <w:basedOn w:val="Normal"/>

</xml_diff>